<commit_message>
A little more fiddling
</commit_message>
<xml_diff>
--- a/doc/systems/SystemsArchitecture.docx
+++ b/doc/systems/SystemsArchitecture.docx
@@ -53,10 +53,7 @@
       </w:r>
       <w:proofErr w:type="spellEnd"/>
       <w:r>
-        <w:t xml:space="preserve"> and the Arduino are located in a control box on the boat. They communicate with the shore station via a two-legged networ</w:t>
-      </w:r>
-      <w:r>
-        <w:t xml:space="preserve">k. The </w:t>
+        <w:t xml:space="preserve"> and the Arduino are located in a control box on the boat. They communicate with the shore station via a two-legged network. The </w:t>
       </w:r>
       <w:proofErr w:type="spellStart"/>
       <w:r>
@@ -72,10 +69,7 @@
       </w:r>
       <w:proofErr w:type="spellEnd"/>
       <w:r>
-        <w:t xml:space="preserve"> link. The control box also contains an IMU (read by the</w:t>
-      </w:r>
-      <w:r>
-        <w:t xml:space="preserve"> Arduino) and a GPS (read by the </w:t>
+        <w:t xml:space="preserve"> link. The control box also contains an IMU (read by the Arduino) and a GPS (read by the </w:t>
       </w:r>
       <w:proofErr w:type="spellStart"/>
       <w:r>
@@ -111,7 +105,7 @@
       <w:r>
         <w:t xml:space="preserve">See </w:t>
       </w:r>
-      <w:hyperlink r:id="rId7">
+      <w:hyperlink r:id="rId8">
         <w:r>
           <w:rPr>
             <w:color w:val="1155CC"/>
@@ -121,10 +115,7 @@
         </w:r>
       </w:hyperlink>
       <w:r>
-        <w:t xml:space="preserve"> for a complete systems</w:t>
-      </w:r>
-      <w:r>
-        <w:t xml:space="preserve"> diagram. </w:t>
+        <w:t xml:space="preserve"> for a complete systems diagram. </w:t>
       </w:r>
     </w:p>
     <w:p>
@@ -172,10 +163,7 @@
         </w:r>
       </w:hyperlink>
       <w:r>
-        <w:t xml:space="preserve">shall be the dominant partner between the two computers. The Arduino shall obey commands coming from it implicitly. It shall do all the high level course </w:t>
-      </w:r>
-      <w:r>
-        <w:t xml:space="preserve">planning </w:t>
+        <w:t xml:space="preserve">shall be the dominant partner between the two computers. The Arduino shall obey commands coming from it implicitly. It shall do all the high level course planning </w:t>
       </w:r>
       <w:proofErr w:type="spellStart"/>
       <w:r>
@@ -191,10 +179,7 @@
       </w:r>
       <w:proofErr w:type="spellEnd"/>
       <w:r>
-        <w:t xml:space="preserve"> shall receive positi</w:t>
-      </w:r>
-      <w:r>
-        <w:t xml:space="preserve">on data from the GPS and shall poll ship status data from the Arduino. </w:t>
+        <w:t xml:space="preserve"> shall receive position data from the GPS and shall poll ship status data from the Arduino. </w:t>
       </w:r>
     </w:p>
     <w:p>
@@ -236,18 +221,12 @@
       </w:r>
       <w:r>
         <w:lastRenderedPageBreak/>
-        <w:t>record and report data from the various ship status sensors (voltages, currents, and so on) and the two buttons (stop and go). The Arduino shall control the throttle, the ste</w:t>
-      </w:r>
-      <w:r>
-        <w:t xml:space="preserve">ering servo, the status lights, and the horn. </w:t>
-      </w:r>
-    </w:p>
-    <w:p>
-      <w:r>
-        <w:t>The shore station shall provide a method for the operator to arm the boat, provide steering and throttle commands, and to plot a course for the boat to follow in autonomous mode. It also shall provide the inte</w:t>
-      </w:r>
-      <w:r>
-        <w:t xml:space="preserve">rface for the user to acquire data from the boat. </w:t>
+        <w:t xml:space="preserve">record and report data from the various ship status sensors (voltages, currents, and so on) and the two buttons (stop and go). The Arduino shall control the throttle, the steering servo, the status lights, and the horn. </w:t>
+      </w:r>
+    </w:p>
+    <w:p>
+      <w:r>
+        <w:t xml:space="preserve">The shore station shall provide a method for the operator to arm the boat, provide steering and throttle commands, and to plot a course for the boat to follow in autonomous mode. It also shall provide the interface for the user to acquire data from the boat. </w:t>
       </w:r>
     </w:p>
     <w:p>
@@ -272,10 +251,7 @@
       </w:r>
       <w:proofErr w:type="spellEnd"/>
       <w:r>
-        <w:t>, and Arduino) shall be via REST requests from higher levels to lower ones. I.e. the sh</w:t>
-      </w:r>
-      <w:r>
-        <w:t xml:space="preserve">ore station may send requests to the </w:t>
+        <w:t xml:space="preserve">, and Arduino) shall be via REST requests from higher levels to lower ones. I.e. the shore station may send requests to the </w:t>
       </w:r>
       <w:proofErr w:type="spellStart"/>
       <w:r>
@@ -309,10 +285,7 @@
         <w:contextualSpacing/>
       </w:pPr>
       <w:r>
-        <w:t>TCP/IP connection between the s</w:t>
-      </w:r>
-      <w:r>
-        <w:t xml:space="preserve">hore station and the </w:t>
+        <w:t xml:space="preserve">TCP/IP connection between the shore station and the </w:t>
       </w:r>
       <w:proofErr w:type="spellStart"/>
       <w:r>
@@ -362,10 +335,7 @@
         <w:contextualSpacing/>
       </w:pPr>
       <w:r>
-        <w:t>The Log Serial lin</w:t>
-      </w:r>
-      <w:r>
-        <w:t xml:space="preserve">k between the Arduino and the </w:t>
+        <w:t xml:space="preserve">The Log Serial link between the Arduino and the </w:t>
       </w:r>
       <w:proofErr w:type="spellStart"/>
       <w:r>
@@ -411,13 +381,7 @@
       </w:r>
       <w:proofErr w:type="spellEnd"/>
       <w:r>
-        <w:t xml:space="preserve"> shall run a webserver</w:t>
-      </w:r>
-      <w:r>
-        <w:t xml:space="preserve"> to receive and dispatch these requests either to its own operating software or to the Arduino. Requests bound for the Arduino shall be dispatched to it via the Control Serial link, and responses are expected on the same serial link. Once a response is rec</w:t>
-      </w:r>
-      <w:r>
-        <w:t xml:space="preserve">eived by the </w:t>
+        <w:t xml:space="preserve"> shall run a webserver to receive and dispatch these requests either to its own operating software or to the Arduino. Requests bound for the Arduino shall be dispatched to it via the Control Serial link, and responses are expected on the same serial link. Once a response is received by the </w:t>
       </w:r>
       <w:proofErr w:type="spellStart"/>
       <w:r>
@@ -452,10 +416,7 @@
       </w:r>
       <w:proofErr w:type="spellEnd"/>
       <w:r>
-        <w:t xml:space="preserve"> sha</w:t>
-      </w:r>
-      <w:r>
-        <w:t xml:space="preserve">ll also record all data transmitted by the Arduino on the Log Serial link to non-volatile storage for later retrieval and analysis. This may be done by the simple expedient of opening the serial port and piping all output to a disk file. </w:t>
+        <w:t xml:space="preserve"> shall also record all data transmitted by the Arduino on the Log Serial link to non-volatile storage for later retrieval and analysis. This may be done by the simple expedient of opening the serial port and piping all output to a disk file. </w:t>
       </w:r>
     </w:p>
     <w:p>
@@ -472,10 +433,7 @@
     </w:p>
     <w:p>
       <w:r>
-        <w:t xml:space="preserve">The Arduino software shall take the inputs described in this section, process them according to the rules laid out here, and produce the outputs described in the appropriate section. It shall be written in the standard Arduino language, and shall use only </w:t>
-      </w:r>
-      <w:r>
-        <w:t xml:space="preserve">those libraries included as part of the Arduino core (i.e. by the statement </w:t>
+        <w:t xml:space="preserve">The Arduino software shall take the inputs described in this section, process them according to the rules laid out here, and produce the outputs described in the appropriate section. It shall be written in the standard Arduino language, and shall use only those libraries included as part of the Arduino core (i.e. by the statement </w:t>
       </w:r>
       <w:r>
         <w:rPr>
@@ -747,10 +705,7 @@
         <w:contextualSpacing/>
       </w:pPr>
       <w:r>
-        <w:t>Yellow speed relay, on p</w:t>
-      </w:r>
-      <w:r>
-        <w:t>in 48</w:t>
+        <w:t>Yellow speed relay, on pin 48</w:t>
       </w:r>
     </w:p>
     <w:p>
@@ -844,10 +799,7 @@
     </w:p>
     <w:p>
       <w:r>
-        <w:t>The execution of the code shall be divid</w:t>
-      </w:r>
-      <w:r>
-        <w:t xml:space="preserve">ed into frames. Frames may be executed on a clock or may be free-running, as long as all timing constraints are observed. </w:t>
+        <w:t xml:space="preserve">The execution of the code shall be divided into frames. Frames may be executed on a clock or may be free-running, as long as all timing constraints are observed. </w:t>
       </w:r>
     </w:p>
     <w:p>
@@ -931,6 +883,19 @@
       </w:pPr>
       <w:r>
         <w:t xml:space="preserve">Write to all outputs, including the Control and Log Serial channels. </w:t>
+      </w:r>
+    </w:p>
+    <w:p>
+      <w:pPr>
+        <w:numPr>
+          <w:ilvl w:val="0"/>
+          <w:numId w:val="12"/>
+        </w:numPr>
+        <w:ind w:hanging="360"/>
+        <w:contextualSpacing/>
+      </w:pPr>
+      <w:r>
+        <w:t xml:space="preserve">On each frame, the Arduino shall output its current state as a JSON string with no end of line terminations on its Control Serial channel. </w:t>
       </w:r>
     </w:p>
     <w:p>
@@ -946,10 +911,7 @@
     </w:p>
     <w:p>
       <w:r>
-        <w:t xml:space="preserve">On the output phase of each frame in states other </w:t>
-      </w:r>
-      <w:r>
-        <w:t xml:space="preserve">than Self-Test, Fault, and Power-Up, the Arduino code shall record the current state and the last state in three suitable locations in NVM. </w:t>
+        <w:t xml:space="preserve">On the output phase of each frame in states other than Self-Test, Fault, and Power-Up, the Arduino code shall record the current state and the last state in three suitable locations in NVM. </w:t>
       </w:r>
     </w:p>
     <w:p>
@@ -973,14 +935,12 @@
       </w:r>
       <w:proofErr w:type="spellEnd"/>
       <w:r>
-        <w:t xml:space="preserve"> to process data coming over the Control Serial and to prepare responses f</w:t>
-      </w:r>
-      <w:r>
-        <w:t xml:space="preserve">or that interface. </w:t>
-      </w:r>
-    </w:p>
-    <w:p>
-      <w:r>
+        <w:t xml:space="preserve"> to process data coming over the Control Serial and to prepare responses for that interface. </w:t>
+      </w:r>
+    </w:p>
+    <w:p>
+      <w:r>
+        <w:lastRenderedPageBreak/>
         <w:t xml:space="preserve">All REST requests directed at the Arduino shall take the form </w:t>
       </w:r>
       <w:r>
@@ -1023,7 +983,6 @@
     </w:p>
     <w:p>
       <w:r>
-        <w:lastRenderedPageBreak/>
         <w:t xml:space="preserve">The </w:t>
       </w:r>
       <w:proofErr w:type="spellStart"/>
@@ -1032,10 +991,7 @@
       </w:r>
       <w:proofErr w:type="spellEnd"/>
       <w:r>
-        <w:t xml:space="preserve"> </w:t>
-      </w:r>
-      <w:r>
-        <w:t xml:space="preserve">library has four types of request -- digital pin (both read and write), analog pin (both read and write), variable </w:t>
+        <w:t xml:space="preserve"> library has four types of request -- digital pin (both read and write), analog pin (both read and write), variable </w:t>
       </w:r>
       <w:r>
         <w:t>read</w:t>
@@ -1062,7 +1018,7 @@
       <w:r>
         <w:t xml:space="preserve">The variables and functions exposed via REST are enumerated in the </w:t>
       </w:r>
-      <w:hyperlink r:id="rId8">
+      <w:hyperlink r:id="rId9">
         <w:r>
           <w:rPr>
             <w:color w:val="1155CC"/>
@@ -1090,7 +1046,7 @@
       <w:r>
         <w:t xml:space="preserve">See the </w:t>
       </w:r>
-      <w:hyperlink r:id="rId9">
+      <w:hyperlink r:id="rId10">
         <w:r>
           <w:rPr>
             <w:color w:val="1155CC"/>
@@ -1100,10 +1056,7 @@
         </w:r>
       </w:hyperlink>
       <w:r>
-        <w:t xml:space="preserve"> for a complete description of each state and the transitions</w:t>
-      </w:r>
-      <w:r>
-        <w:t xml:space="preserve">. The Arduino state machine shall have three classes of states: </w:t>
+        <w:t xml:space="preserve"> for a complete description of each state and the transitions. The Arduino state machine shall have three classes of states: </w:t>
       </w:r>
     </w:p>
     <w:p>
@@ -1142,10 +1095,7 @@
         <w:contextualSpacing/>
       </w:pPr>
       <w:r>
-        <w:t>Not Safe -- The pr</w:t>
-      </w:r>
-      <w:r>
-        <w:t xml:space="preserve">opeller is either turning or may be started with a single command or change of state. Prior to transitioning from a startup or safe state to an unsafe one, the boat will sound the horn for a minimum of two seconds. </w:t>
+        <w:t xml:space="preserve">Not Safe -- The propeller is either turning or may be started with a single command or change of state. Prior to transitioning from a startup or safe state to an unsafe one, the boat will sound the horn for a minimum of two seconds. </w:t>
       </w:r>
     </w:p>
     <w:p>
@@ -1176,10 +1126,7 @@
         <w:contextualSpacing/>
       </w:pPr>
       <w:r>
-        <w:t>Self-Test: The Arduino shall check its inputs for proper function. If a fault is detected, the next state will be Fault. If they are working corr</w:t>
-      </w:r>
-      <w:r>
-        <w:t xml:space="preserve">ectly, it will check the NVM for the last state. If the state is Armed, Active, or Self-Recovery, it will transition to those states. Otherwise, it will transition to Disarmed. </w:t>
+        <w:t xml:space="preserve">Self-Test: The Arduino shall check its inputs for proper function. If a fault is detected, the next state will be Fault. If they are working correctly, it will check the NVM for the last state. If the state is Armed, Active, or Self-Recovery, it will transition to those states. Otherwise, it will transition to Disarmed. </w:t>
       </w:r>
     </w:p>
     <w:p>
@@ -1197,10 +1144,7 @@
         <w:contextualSpacing/>
       </w:pPr>
       <w:r>
-        <w:t>Disarmed: The Arduino is quiescent and waiting</w:t>
-      </w:r>
-      <w:r>
-        <w:t xml:space="preserve"> for command. The steering servo is powered off and the motor drive relays are also powered off. The default heading target is set equal to the current heading on each frame. </w:t>
+        <w:t xml:space="preserve">Disarmed: The Arduino is quiescent and waiting for command. The steering servo is powered off and the motor drive relays are also powered off. The default heading target is set equal to the current heading on each frame. </w:t>
       </w:r>
     </w:p>
     <w:p>
@@ -1213,6 +1157,7 @@
         <w:contextualSpacing/>
       </w:pPr>
       <w:r>
+        <w:lastRenderedPageBreak/>
         <w:t>Fault: The Arduino has entered a fault state. It transmits a fault string in response to an appropriate query.</w:t>
       </w:r>
     </w:p>
@@ -1244,11 +1189,7 @@
         <w:contextualSpacing/>
       </w:pPr>
       <w:r>
-        <w:lastRenderedPageBreak/>
-        <w:t>Active: The Arduino is ac</w:t>
-      </w:r>
-      <w:r>
-        <w:t xml:space="preserve">tive and shall attempt to steer to the given heading. The steering PID loop shall be active only when the throttle is on. </w:t>
+        <w:t xml:space="preserve">Active: The Arduino is active and shall attempt to steer to the given heading. The steering PID loop shall be active only when the throttle is on. </w:t>
       </w:r>
     </w:p>
     <w:p>
@@ -1284,10 +1225,7 @@
       </w:r>
       <w:proofErr w:type="spellEnd"/>
       <w:r>
-        <w:t>:</w:t>
-      </w:r>
-      <w:r>
-        <w:t xml:space="preserve"> The Arduino is active but has lost all contact with the </w:t>
+        <w:t xml:space="preserve">: The Arduino is active but has lost all contact with the </w:t>
       </w:r>
       <w:proofErr w:type="spellStart"/>
       <w:r>
@@ -1313,13 +1251,7 @@
       </w:r>
       <w:proofErr w:type="spellEnd"/>
       <w:r>
-        <w:t>: The boat’s battery is low and it is waiting for the s</w:t>
-      </w:r>
-      <w:r>
-        <w:t>olar panels to charge it up again. This state is implemented even without the solar panels present, because it is better in a low battery situation for the boat to wait for rescue and continue to transmit its position rather than discharge the batteries co</w:t>
-      </w:r>
-      <w:r>
-        <w:t>mpletely and lose communications as well.</w:t>
+        <w:t>: The boat’s battery is low and it is waiting for the solar panels to charge it up again. This state is implemented even without the solar panels present, because it is better in a low battery situation for the boat to wait for rescue and continue to transmit its position rather than discharge the batteries completely and lose communications as well.</w:t>
       </w:r>
     </w:p>
     <w:p>
@@ -1361,10 +1293,7 @@
       </w:r>
       <w:proofErr w:type="spellEnd"/>
       <w:r>
-        <w:t>. When entering this state, the</w:t>
-      </w:r>
-      <w:r>
-        <w:t xml:space="preserve"> Arduino shall sound the horn for a minimum of two seconds prior to accepting commands. </w:t>
+        <w:t xml:space="preserve">. When entering this state, the Arduino shall sound the horn for a minimum of two seconds prior to accepting commands. </w:t>
       </w:r>
     </w:p>
     <w:p>
@@ -1545,13 +1474,7 @@
         <w:rPr>
           <w:rFonts w:ascii="Courier New" w:eastAsia="Courier New" w:hAnsi="Courier New" w:cs="Courier New"/>
         </w:rPr>
-        <w:t>Adafruit_NeoP</w:t>
-      </w:r>
-      <w:r>
-        <w:rPr>
-          <w:rFonts w:ascii="Courier New" w:eastAsia="Courier New" w:hAnsi="Courier New" w:cs="Courier New"/>
-        </w:rPr>
-        <w:t>ixel.h</w:t>
+        <w:t>Adafruit_NeoPixel.h</w:t>
       </w:r>
       <w:proofErr w:type="spellEnd"/>
     </w:p>
@@ -1674,7 +1597,32 @@
       </w:r>
       <w:proofErr w:type="spellEnd"/>
       <w:r>
-        <w:t xml:space="preserve"> shall run Angstrom Linux version XXXX or later. The </w:t>
+        <w:t xml:space="preserve"> shall run </w:t>
+      </w:r>
+      <w:proofErr w:type="spellStart"/>
+      <w:r>
+        <w:t>Debian</w:t>
+      </w:r>
+      <w:proofErr w:type="spellEnd"/>
+      <w:r>
+        <w:t xml:space="preserve"> Linux 8.2</w:t>
+      </w:r>
+      <w:r>
+        <w:t xml:space="preserve"> or later.</w:t>
+      </w:r>
+      <w:r>
+        <w:t xml:space="preserve"> All </w:t>
+      </w:r>
+      <w:proofErr w:type="spellStart"/>
+      <w:r>
+        <w:t>interprocess</w:t>
+      </w:r>
+      <w:proofErr w:type="spellEnd"/>
+      <w:r>
+        <w:t xml:space="preserve"> communication shall be accomplished with one or more sqlite3 database files.</w:t>
+      </w:r>
+      <w:r>
+        <w:t xml:space="preserve"> The </w:t>
       </w:r>
       <w:proofErr w:type="spellStart"/>
       <w:r>
@@ -1695,23 +1643,38 @@
         <w:contextualSpacing/>
       </w:pPr>
       <w:r>
-        <w:t>A lightweight web server capable of handling incoming REST r</w:t>
-      </w:r>
-      <w:bookmarkStart w:id="18" w:name="_GoBack"/>
-      <w:bookmarkEnd w:id="18"/>
-      <w:r>
-        <w:t xml:space="preserve">equests with SSL and authentication turned on. </w:t>
-      </w:r>
-      <w:proofErr w:type="spellStart"/>
-      <w:r>
-        <w:t>Lighttpd</w:t>
-      </w:r>
-      <w:proofErr w:type="spellEnd"/>
-      <w:r>
-        <w:t xml:space="preserve"> may be u</w:t>
-      </w:r>
-      <w:r>
-        <w:t xml:space="preserve">sed for this. </w:t>
+        <w:t xml:space="preserve">A lightweight web server capable </w:t>
+      </w:r>
+      <w:r>
+        <w:t>of handling</w:t>
+      </w:r>
+      <w:r>
+        <w:t xml:space="preserve"> incoming REST requests with SSL and authentication turned on. </w:t>
+      </w:r>
+      <w:proofErr w:type="spellStart"/>
+      <w:r>
+        <w:t>Lighhtpd</w:t>
+      </w:r>
+      <w:proofErr w:type="spellEnd"/>
+      <w:r>
+        <w:t xml:space="preserve"> shall be the webserver software.</w:t>
+      </w:r>
+      <w:r>
+        <w:rPr>
+          <w:rStyle w:val="FootnoteReference"/>
+        </w:rPr>
+        <w:footnoteReference w:id="2"/>
+      </w:r>
+      <w:r>
+        <w:t xml:space="preserve"> The REST handling component shall be implemented as a CGI or </w:t>
+      </w:r>
+      <w:proofErr w:type="spellStart"/>
+      <w:r>
+        <w:t>FastCGI</w:t>
+      </w:r>
+      <w:proofErr w:type="spellEnd"/>
+      <w:r>
+        <w:t xml:space="preserve"> program.</w:t>
       </w:r>
     </w:p>
     <w:p>
@@ -1754,18 +1717,86 @@
       </w:r>
       <w:proofErr w:type="spellEnd"/>
       <w:r>
-        <w:t xml:space="preserve"> and performs all navigation tasks. This m</w:t>
-      </w:r>
-      <w:r>
-        <w:t xml:space="preserve">ust be a separate process from the web server; the two may use any convenient form of </w:t>
-      </w:r>
-      <w:proofErr w:type="spellStart"/>
-      <w:r>
-        <w:t>interprocess</w:t>
-      </w:r>
-      <w:proofErr w:type="spellEnd"/>
-      <w:r>
-        <w:t xml:space="preserve"> communication. </w:t>
+        <w:t>.</w:t>
+      </w:r>
+    </w:p>
+    <w:p>
+      <w:pPr>
+        <w:numPr>
+          <w:ilvl w:val="0"/>
+          <w:numId w:val="1"/>
+        </w:numPr>
+        <w:ind w:hanging="360"/>
+        <w:contextualSpacing/>
+      </w:pPr>
+      <w:r>
+        <w:t xml:space="preserve">A navigation process that </w:t>
+      </w:r>
+      <w:r>
+        <w:t xml:space="preserve">calculates the course to the next </w:t>
+      </w:r>
+      <w:r>
+        <w:t xml:space="preserve">waypoint and sums in all other navigation influences (terrain, collision avoidance, AIS, </w:t>
+      </w:r>
+      <w:proofErr w:type="spellStart"/>
+      <w:r>
+        <w:t>etc</w:t>
+      </w:r>
+      <w:proofErr w:type="spellEnd"/>
+      <w:r>
+        <w:t>).</w:t>
+      </w:r>
+    </w:p>
+    <w:p>
+      <w:pPr>
+        <w:numPr>
+          <w:ilvl w:val="0"/>
+          <w:numId w:val="1"/>
+        </w:numPr>
+        <w:ind w:hanging="360"/>
+        <w:contextualSpacing/>
+      </w:pPr>
+      <w:r>
+        <w:t>An AIS receiver process</w:t>
+      </w:r>
+    </w:p>
+    <w:p>
+      <w:pPr>
+        <w:numPr>
+          <w:ilvl w:val="0"/>
+          <w:numId w:val="1"/>
+        </w:numPr>
+        <w:ind w:hanging="360"/>
+        <w:contextualSpacing/>
+      </w:pPr>
+      <w:r>
+        <w:t>A terrain avoidance process based on downloaded map data</w:t>
+      </w:r>
+    </w:p>
+    <w:p>
+      <w:pPr>
+        <w:numPr>
+          <w:ilvl w:val="0"/>
+          <w:numId w:val="1"/>
+        </w:numPr>
+        <w:ind w:hanging="360"/>
+        <w:contextualSpacing/>
+      </w:pPr>
+      <w:r>
+        <w:t>A GPS parsing process</w:t>
+      </w:r>
+    </w:p>
+    <w:p>
+      <w:pPr>
+        <w:numPr>
+          <w:ilvl w:val="0"/>
+          <w:numId w:val="1"/>
+        </w:numPr>
+        <w:ind w:hanging="360"/>
+        <w:contextualSpacing/>
+      </w:pPr>
+      <w:r>
+        <w:t>An obstacle detection process</w:t>
       </w:r>
     </w:p>
     <w:p>
@@ -1773,8 +1804,8 @@
         <w:pStyle w:val="Heading3"/>
         <w:contextualSpacing w:val="0"/>
       </w:pPr>
-      <w:bookmarkStart w:id="19" w:name="h.j7yw3q6edu7e" w:colFirst="0" w:colLast="0"/>
-      <w:bookmarkEnd w:id="19"/>
+      <w:bookmarkStart w:id="18" w:name="h.j7yw3q6edu7e" w:colFirst="0" w:colLast="0"/>
+      <w:bookmarkEnd w:id="18"/>
       <w:r>
         <w:t>Interfaces &amp; Sensors</w:t>
       </w:r>
@@ -1784,8 +1815,8 @@
         <w:pStyle w:val="Heading4"/>
         <w:contextualSpacing w:val="0"/>
       </w:pPr>
-      <w:bookmarkStart w:id="20" w:name="h.2s50cztbolai" w:colFirst="0" w:colLast="0"/>
-      <w:bookmarkEnd w:id="20"/>
+      <w:bookmarkStart w:id="19" w:name="h.2s50cztbolai" w:colFirst="0" w:colLast="0"/>
+      <w:bookmarkEnd w:id="19"/>
       <w:proofErr w:type="spellStart"/>
       <w:r>
         <w:t>WiFi</w:t>
@@ -1813,10 +1844,7 @@
       </w:r>
       <w:proofErr w:type="spellEnd"/>
       <w:r>
-        <w:t xml:space="preserve"> dongle inserted into the USB host p</w:t>
-      </w:r>
-      <w:r>
-        <w:t xml:space="preserve">ort. This interface shall be read only by the webserver components. </w:t>
+        <w:t xml:space="preserve"> dongle inserted into the USB host port. This interface shall be read only by the webserver components. </w:t>
       </w:r>
     </w:p>
     <w:p>
@@ -1824,9 +1852,10 @@
         <w:pStyle w:val="Heading4"/>
         <w:contextualSpacing w:val="0"/>
       </w:pPr>
-      <w:bookmarkStart w:id="21" w:name="h.1csvk0it4kpy" w:colFirst="0" w:colLast="0"/>
-      <w:bookmarkEnd w:id="21"/>
-      <w:r>
+      <w:bookmarkStart w:id="20" w:name="h.1csvk0it4kpy" w:colFirst="0" w:colLast="0"/>
+      <w:bookmarkEnd w:id="20"/>
+      <w:r>
+        <w:lastRenderedPageBreak/>
         <w:t>Arduino Interfaces</w:t>
       </w:r>
     </w:p>
@@ -1853,10 +1882,7 @@
     </w:p>
     <w:p>
       <w:r>
-        <w:t>The</w:t>
-      </w:r>
-      <w:r>
-        <w:t xml:space="preserve"> </w:t>
+        <w:t xml:space="preserve">The </w:t>
       </w:r>
       <w:proofErr w:type="spellStart"/>
       <w:r>
@@ -1885,10 +1911,9 @@
         <w:pStyle w:val="Heading4"/>
         <w:contextualSpacing w:val="0"/>
       </w:pPr>
-      <w:bookmarkStart w:id="22" w:name="h.hinp3xn4srw3" w:colFirst="0" w:colLast="0"/>
-      <w:bookmarkEnd w:id="22"/>
-      <w:r>
-        <w:lastRenderedPageBreak/>
+      <w:bookmarkStart w:id="21" w:name="h.hinp3xn4srw3" w:colFirst="0" w:colLast="0"/>
+      <w:bookmarkEnd w:id="21"/>
+      <w:r>
         <w:t xml:space="preserve">GPS </w:t>
       </w:r>
     </w:p>
@@ -1902,10 +1927,7 @@
       </w:r>
       <w:proofErr w:type="spellEnd"/>
       <w:r>
-        <w:t xml:space="preserve"> is connected to the GPS via a serial link </w:t>
-      </w:r>
-      <w:r>
-        <w:t>transmitting NMEA sentences. The GPS uses UART4.</w:t>
+        <w:t xml:space="preserve"> is connected to the GPS via a serial link transmitting NMEA sentences. The GPS uses UART4.</w:t>
       </w:r>
     </w:p>
     <w:p>
@@ -1913,18 +1935,15 @@
         <w:pStyle w:val="Heading3"/>
         <w:contextualSpacing w:val="0"/>
       </w:pPr>
-      <w:bookmarkStart w:id="23" w:name="h.ghhmtdjt1qt4" w:colFirst="0" w:colLast="0"/>
-      <w:bookmarkEnd w:id="23"/>
+      <w:bookmarkStart w:id="22" w:name="h.ghhmtdjt1qt4" w:colFirst="0" w:colLast="0"/>
+      <w:bookmarkEnd w:id="22"/>
       <w:r>
         <w:t>Non Volatile Memory</w:t>
       </w:r>
     </w:p>
     <w:p>
       <w:r>
-        <w:t>The state machine component shall maintain its last state continuously in NVM in order to permit return to that state after a power interruption. It shall also maintain the last launch si</w:t>
-      </w:r>
-      <w:r>
-        <w:t xml:space="preserve">te. </w:t>
+        <w:t xml:space="preserve">The state machine component shall maintain its last state continuously in NVM in order to permit return to that state after a power interruption. It shall also maintain the last launch site. </w:t>
       </w:r>
     </w:p>
     <w:p>
@@ -1932,8 +1951,8 @@
         <w:pStyle w:val="Heading3"/>
         <w:contextualSpacing w:val="0"/>
       </w:pPr>
-      <w:bookmarkStart w:id="24" w:name="h.wzrh1k1vfppc" w:colFirst="0" w:colLast="0"/>
-      <w:bookmarkEnd w:id="24"/>
+      <w:bookmarkStart w:id="23" w:name="h.wzrh1k1vfppc" w:colFirst="0" w:colLast="0"/>
+      <w:bookmarkEnd w:id="23"/>
       <w:r>
         <w:t>Web Server Configuration</w:t>
       </w:r>
@@ -2023,108 +2042,88 @@
         <w:pStyle w:val="Heading3"/>
         <w:contextualSpacing w:val="0"/>
       </w:pPr>
-      <w:bookmarkStart w:id="25" w:name="h.7sir50d1dvgi" w:colFirst="0" w:colLast="0"/>
+      <w:bookmarkStart w:id="24" w:name="h.7sir50d1dvgi" w:colFirst="0" w:colLast="0"/>
+      <w:bookmarkEnd w:id="24"/>
+      <w:r>
+        <w:t>REST Handling</w:t>
+      </w:r>
+    </w:p>
+    <w:p>
+      <w:r>
+        <w:t>Any incoming GET REST request whose first term is /a/ shall:</w:t>
+      </w:r>
+    </w:p>
+    <w:p>
+      <w:pPr>
+        <w:numPr>
+          <w:ilvl w:val="0"/>
+          <w:numId w:val="15"/>
+        </w:numPr>
+        <w:ind w:hanging="360"/>
+        <w:contextualSpacing/>
+      </w:pPr>
+      <w:r>
+        <w:t>Have the leading /a stripped</w:t>
+      </w:r>
+    </w:p>
+    <w:p>
+      <w:pPr>
+        <w:numPr>
+          <w:ilvl w:val="0"/>
+          <w:numId w:val="15"/>
+        </w:numPr>
+        <w:ind w:hanging="360"/>
+        <w:contextualSpacing/>
+      </w:pPr>
+      <w:r>
+        <w:t>Be transmitted to the Arduino via the Control Serial link</w:t>
+      </w:r>
+    </w:p>
+    <w:p>
+      <w:pPr>
+        <w:numPr>
+          <w:ilvl w:val="0"/>
+          <w:numId w:val="15"/>
+        </w:numPr>
+        <w:ind w:hanging="360"/>
+        <w:contextualSpacing/>
+      </w:pPr>
+      <w:r>
+        <w:t xml:space="preserve">Re-transmit the response received over the Control Serial link to the requester. </w:t>
+      </w:r>
+    </w:p>
+    <w:p>
+      <w:r>
+        <w:t xml:space="preserve">All other requests shall be processed locally by the </w:t>
+      </w:r>
+      <w:proofErr w:type="spellStart"/>
+      <w:r>
+        <w:t>Beaglebone</w:t>
+      </w:r>
+      <w:proofErr w:type="spellEnd"/>
+      <w:r>
+        <w:t xml:space="preserve">. </w:t>
+      </w:r>
+    </w:p>
+    <w:p>
+      <w:proofErr w:type="spellStart"/>
+      <w:r>
+        <w:lastRenderedPageBreak/>
+        <w:t>Beaglebone</w:t>
+      </w:r>
+      <w:proofErr w:type="spellEnd"/>
+      <w:r>
+        <w:t xml:space="preserve"> REST requests, </w:t>
+      </w:r>
+      <w:r>
+        <w:t xml:space="preserve">unlike the Arduino, are governed by the hierarchical system </w:t>
+      </w:r>
+      <w:bookmarkStart w:id="25" w:name="_GoBack"/>
       <w:bookmarkEnd w:id="25"/>
       <w:r>
-        <w:t>REST Handling</w:t>
-      </w:r>
-    </w:p>
-    <w:p>
-      <w:r>
-        <w:t>Any incoming GET RE</w:t>
-      </w:r>
-      <w:r>
-        <w:t>ST request whose first term is /a/ shall:</w:t>
-      </w:r>
-    </w:p>
-    <w:p>
-      <w:pPr>
-        <w:numPr>
-          <w:ilvl w:val="0"/>
-          <w:numId w:val="15"/>
-        </w:numPr>
-        <w:ind w:hanging="360"/>
-        <w:contextualSpacing/>
-      </w:pPr>
-      <w:r>
-        <w:t>Have the leading /a stripped</w:t>
-      </w:r>
-    </w:p>
-    <w:p>
-      <w:pPr>
-        <w:numPr>
-          <w:ilvl w:val="0"/>
-          <w:numId w:val="15"/>
-        </w:numPr>
-        <w:ind w:hanging="360"/>
-        <w:contextualSpacing/>
-      </w:pPr>
-      <w:r>
-        <w:t>Be transmitted to the Arduino via the Control Serial link</w:t>
-      </w:r>
-    </w:p>
-    <w:p>
-      <w:pPr>
-        <w:numPr>
-          <w:ilvl w:val="0"/>
-          <w:numId w:val="15"/>
-        </w:numPr>
-        <w:ind w:hanging="360"/>
-        <w:contextualSpacing/>
-      </w:pPr>
-      <w:r>
-        <w:t xml:space="preserve">Re-transmit the response received over the Control Serial link to the requester. </w:t>
-      </w:r>
-    </w:p>
-    <w:p>
-      <w:r>
-        <w:t xml:space="preserve">All other requests shall be processed locally by the </w:t>
-      </w:r>
-      <w:proofErr w:type="spellStart"/>
-      <w:r>
-        <w:t>Beaglebone</w:t>
-      </w:r>
-      <w:proofErr w:type="spellEnd"/>
-      <w:r>
-        <w:t xml:space="preserve">. </w:t>
-      </w:r>
-    </w:p>
-    <w:p>
-      <w:proofErr w:type="spellStart"/>
-      <w:r>
-        <w:t>Beaglebone</w:t>
-      </w:r>
-      <w:proofErr w:type="spellEnd"/>
-      <w:r>
-        <w:t xml:space="preserve"> REST requests, like their Arduino counterparts, shall come in two </w:t>
-      </w:r>
-      <w:proofErr w:type="gramStart"/>
-      <w:r>
-        <w:t>types</w:t>
-      </w:r>
-      <w:proofErr w:type="gramEnd"/>
-      <w:r>
-        <w:t xml:space="preserve"> variables and functions. Unlike with the Arduino, calls to the variables are expected to use GET when readi</w:t>
-      </w:r>
-      <w:r>
-        <w:t xml:space="preserve">ng and PUT when writing. </w:t>
-      </w:r>
-    </w:p>
-    <w:p>
-      <w:r>
-        <w:t xml:space="preserve">All variables that accept PUT requests shall be buffered and checked for validity before changing the state of the boat in any way. </w:t>
-      </w:r>
-    </w:p>
-    <w:p>
-      <w:proofErr w:type="spellStart"/>
-      <w:r>
-        <w:t>Beaglebone</w:t>
-      </w:r>
-      <w:proofErr w:type="spellEnd"/>
-      <w:r>
-        <w:t xml:space="preserve"> variables and functions are described in the </w:t>
-      </w:r>
-      <w:hyperlink r:id="rId10">
+        <w:t xml:space="preserve">described in the </w:t>
+      </w:r>
+      <w:hyperlink r:id="rId11">
         <w:proofErr w:type="spellStart"/>
         <w:r>
           <w:rPr>
@@ -2154,7 +2153,6 @@
       <w:bookmarkStart w:id="26" w:name="h.uuewmgd3uf2h" w:colFirst="0" w:colLast="0"/>
       <w:bookmarkEnd w:id="26"/>
       <w:r>
-        <w:lastRenderedPageBreak/>
         <w:t>State Machine</w:t>
       </w:r>
     </w:p>
@@ -2182,7 +2180,7 @@
       <w:r>
         <w:t xml:space="preserve"> interface. See the </w:t>
       </w:r>
-      <w:hyperlink r:id="rId11">
+      <w:hyperlink r:id="rId12">
         <w:r>
           <w:rPr>
             <w:color w:val="1155CC"/>
@@ -2197,10 +2195,7 @@
     </w:p>
     <w:p>
       <w:r>
-        <w:t>Th</w:t>
-      </w:r>
-      <w:r>
-        <w:t xml:space="preserve">e </w:t>
+        <w:t xml:space="preserve">The </w:t>
       </w:r>
       <w:proofErr w:type="spellStart"/>
       <w:r>
@@ -2237,10 +2232,7 @@
       </w:r>
       <w:proofErr w:type="spellEnd"/>
       <w:r>
-        <w:t>, Safe, and Unsafe, paralleling the simila</w:t>
-      </w:r>
-      <w:r>
-        <w:t>rly named categories for the Arduino.</w:t>
+        <w:t>, Safe, and Unsafe, paralleling the similarly named categories for the Arduino.</w:t>
       </w:r>
     </w:p>
     <w:p>
@@ -2308,10 +2300,7 @@
       </w:r>
       <w:proofErr w:type="spellEnd"/>
       <w:r>
-        <w:t xml:space="preserve"> shall check its inputs for proper function. If a fault is de</w:t>
-      </w:r>
-      <w:r>
-        <w:t xml:space="preserve">tected, the next state will be Fault. If they are working correctly, it will check the NVM for the last state. If the state is </w:t>
+        <w:t xml:space="preserve"> shall check its inputs for proper function. If a fault is detected, the next state will be Fault. If they are working correctly, it will check the NVM for the last state. If the state is </w:t>
       </w:r>
       <w:proofErr w:type="spellStart"/>
       <w:r>
@@ -2335,10 +2324,7 @@
       </w:r>
       <w:proofErr w:type="spellEnd"/>
       <w:r>
-        <w:t>, it will transition to those states. Otherwise, it will transition to Disarme</w:t>
-      </w:r>
-      <w:r>
-        <w:t xml:space="preserve">d. </w:t>
+        <w:t xml:space="preserve">, it will transition to those states. Otherwise, it will transition to Disarmed. </w:t>
       </w:r>
     </w:p>
     <w:p>
@@ -2377,10 +2363,7 @@
         <w:contextualSpacing/>
       </w:pPr>
       <w:r>
-        <w:t>Fault: The Arduino has entered a fault state. It transmits a fault string in response t</w:t>
-      </w:r>
-      <w:r>
-        <w:t>o an appropriate query.</w:t>
+        <w:t>Fault: The Arduino has entered a fault state. It transmits a fault string in response to an appropriate query.</w:t>
       </w:r>
     </w:p>
     <w:p>
@@ -2423,10 +2406,7 @@
       </w:r>
       <w:proofErr w:type="spellStart"/>
       <w:r>
-        <w:t>Beaglebon</w:t>
-      </w:r>
-      <w:r>
-        <w:t>e</w:t>
+        <w:t>Beaglebone</w:t>
       </w:r>
       <w:proofErr w:type="spellEnd"/>
       <w:r>
@@ -2478,14 +2458,12 @@
       </w:pPr>
       <w:proofErr w:type="spellStart"/>
       <w:r>
+        <w:lastRenderedPageBreak/>
         <w:t>LossOfSignal</w:t>
       </w:r>
       <w:proofErr w:type="spellEnd"/>
       <w:r>
-        <w:t>: Th</w:t>
-      </w:r>
-      <w:r>
-        <w:t xml:space="preserve">e </w:t>
+        <w:t xml:space="preserve">: The </w:t>
       </w:r>
       <w:proofErr w:type="spellStart"/>
       <w:r>
@@ -2523,11 +2501,7 @@
       </w:pPr>
       <w:proofErr w:type="spellStart"/>
       <w:r>
-        <w:lastRenderedPageBreak/>
-        <w:t>ReturnToLaun</w:t>
-      </w:r>
-      <w:r>
-        <w:t>ch</w:t>
+        <w:t>ReturnToLaunch</w:t>
       </w:r>
       <w:proofErr w:type="spellEnd"/>
       <w:r>
@@ -2600,10 +2574,7 @@
       </w:r>
       <w:proofErr w:type="spellEnd"/>
       <w:r>
-        <w:t xml:space="preserve"> </w:t>
-      </w:r>
-      <w:r>
-        <w:t xml:space="preserve">and </w:t>
+        <w:t xml:space="preserve"> and </w:t>
       </w:r>
       <w:proofErr w:type="spellStart"/>
       <w:r>
@@ -2635,16 +2606,13 @@
       </w:r>
       <w:proofErr w:type="spellEnd"/>
       <w:r>
-        <w:t xml:space="preserve"> will prepare a flow field based on its current position and the position of its current target. This flow field may then be summed with flow fields from other sources (for example, shore or obstacle avoidance) to </w:t>
-      </w:r>
-      <w:r>
-        <w:t>produce a commanded course and speed.</w:t>
+        <w:t xml:space="preserve"> will prepare a flow field based on its current position and the position of its current target. This flow field may then be summed with flow fields from other sources (for example, shore or obstacle avoidance) to produce a commanded course and speed.</w:t>
       </w:r>
       <w:r>
         <w:rPr>
           <w:vertAlign w:val="superscript"/>
         </w:rPr>
-        <w:footnoteReference w:id="2"/>
+        <w:footnoteReference w:id="3"/>
       </w:r>
       <w:r>
         <w:t xml:space="preserve"> In the case that the flow field produces a zero throttle command, a random dither shall be added in order to prevent deadlock. </w:t>
@@ -2656,10 +2624,7 @@
       </w:r>
       <w:proofErr w:type="spellStart"/>
       <w:r>
-        <w:t>waypoi</w:t>
-      </w:r>
-      <w:r>
-        <w:t>ntStrength</w:t>
+        <w:t>waypointStrength</w:t>
       </w:r>
       <w:proofErr w:type="spellEnd"/>
       <w:r>
@@ -2776,6 +2741,7 @@
         <w:contextualSpacing/>
       </w:pPr>
       <w:r>
+        <w:lastRenderedPageBreak/>
         <w:t xml:space="preserve">Return: If this is the last waypoint, the </w:t>
       </w:r>
       <w:proofErr w:type="spellStart"/>
@@ -2802,10 +2768,7 @@
         <w:contextualSpacing/>
       </w:pPr>
       <w:r>
-        <w:t>Repeat: If this is the last</w:t>
-      </w:r>
-      <w:r>
-        <w:t xml:space="preserve"> waypoint, the </w:t>
+        <w:t xml:space="preserve">Repeat: If this is the last waypoint, the </w:t>
       </w:r>
       <w:proofErr w:type="spellStart"/>
       <w:r>
@@ -2825,7 +2788,6 @@
       <w:bookmarkEnd w:id="30"/>
       <w:proofErr w:type="spellStart"/>
       <w:r>
-        <w:lastRenderedPageBreak/>
         <w:t>WaypointNavigation</w:t>
       </w:r>
       <w:proofErr w:type="spellEnd"/>
@@ -2848,10 +2810,7 @@
       </w:r>
       <w:proofErr w:type="spellEnd"/>
       <w:r>
-        <w:t xml:space="preserve"> mode, it shall navigate to each waypoint in list order. Wh</w:t>
-      </w:r>
-      <w:r>
-        <w:t xml:space="preserve">en it reaches the last waypoint in the list, it shall obey the </w:t>
+        <w:t xml:space="preserve"> mode, it shall navigate to each waypoint in list order. When it reaches the last waypoint in the list, it shall obey the </w:t>
       </w:r>
       <w:proofErr w:type="spellStart"/>
       <w:r>
@@ -2909,10 +2868,7 @@
       </w:r>
       <w:proofErr w:type="spellEnd"/>
       <w:r>
-        <w:t xml:space="preserve"> shall record the follo</w:t>
-      </w:r>
-      <w:r>
-        <w:t>wing log files:</w:t>
+        <w:t xml:space="preserve"> shall record the following log files:</w:t>
       </w:r>
     </w:p>
     <w:p>
@@ -3029,18 +2985,35 @@
           <w:sz w:val="20"/>
           <w:szCs w:val="20"/>
         </w:rPr>
-        <w:t xml:space="preserve"> This should be https in the future,</w:t>
-      </w:r>
-      <w:r>
-        <w:rPr>
-          <w:sz w:val="20"/>
-          <w:szCs w:val="20"/>
-        </w:rPr>
-        <w:t xml:space="preserve"> but let’s not complicate things quite yet. </w:t>
+        <w:t xml:space="preserve"> This should be https in the future, but let’s not complicate things quite yet. </w:t>
       </w:r>
     </w:p>
   </w:footnote>
   <w:footnote w:id="2">
+    <w:p>
+      <w:pPr>
+        <w:pStyle w:val="FootnoteText"/>
+      </w:pPr>
+      <w:r>
+        <w:rPr>
+          <w:rStyle w:val="FootnoteReference"/>
+        </w:rPr>
+        <w:footnoteRef/>
+      </w:r>
+      <w:r>
+        <w:t xml:space="preserve"> This is subject to change if there’s a good reason. Otherwise, </w:t>
+      </w:r>
+      <w:proofErr w:type="spellStart"/>
+      <w:r>
+        <w:t>lighttpd</w:t>
+      </w:r>
+      <w:proofErr w:type="spellEnd"/>
+      <w:r>
+        <w:t xml:space="preserve"> seems to be a common and well-supported choice.</w:t>
+      </w:r>
+    </w:p>
+  </w:footnote>
+  <w:footnote w:id="3">
     <w:p>
       <w:pPr>
         <w:spacing w:after="0" w:line="240" w:lineRule="auto"/>
@@ -5706,6 +5679,45 @@
       <w:szCs w:val="30"/>
     </w:rPr>
   </w:style>
+  <w:style w:type="paragraph" w:styleId="FootnoteText">
+    <w:name w:val="footnote text"/>
+    <w:basedOn w:val="Normal"/>
+    <w:link w:val="FootnoteTextChar"/>
+    <w:uiPriority w:val="99"/>
+    <w:semiHidden/>
+    <w:unhideWhenUsed/>
+    <w:rsid w:val="00D56781"/>
+    <w:pPr>
+      <w:spacing w:after="0" w:line="240" w:lineRule="auto"/>
+    </w:pPr>
+    <w:rPr>
+      <w:sz w:val="20"/>
+      <w:szCs w:val="20"/>
+    </w:rPr>
+  </w:style>
+  <w:style w:type="character" w:customStyle="1" w:styleId="FootnoteTextChar">
+    <w:name w:val="Footnote Text Char"/>
+    <w:basedOn w:val="DefaultParagraphFont"/>
+    <w:link w:val="FootnoteText"/>
+    <w:uiPriority w:val="99"/>
+    <w:semiHidden/>
+    <w:rsid w:val="00D56781"/>
+    <w:rPr>
+      <w:sz w:val="20"/>
+      <w:szCs w:val="20"/>
+    </w:rPr>
+  </w:style>
+  <w:style w:type="character" w:styleId="FootnoteReference">
+    <w:name w:val="footnote reference"/>
+    <w:basedOn w:val="DefaultParagraphFont"/>
+    <w:uiPriority w:val="99"/>
+    <w:semiHidden/>
+    <w:unhideWhenUsed/>
+    <w:rsid w:val="00D56781"/>
+    <w:rPr>
+      <w:vertAlign w:val="superscript"/>
+    </w:rPr>
+  </w:style>
 </w:styles>
 </file>
 
@@ -5968,4 +5980,16 @@
     </a:ext>
   </a:extLst>
 </a:theme>
+</file>
+
+<file path=customXml/item1.xml><?xml version="1.0" encoding="utf-8"?>
+<b:Sources xmlns:b="http://schemas.openxmlformats.org/officeDocument/2006/bibliography" xmlns="http://schemas.openxmlformats.org/officeDocument/2006/bibliography" SelectedStyle="\APASixthEditionOfficeOnline.xsl" StyleName="APA" Version="6"/>
+</file>
+
+<file path=customXml/itemProps1.xml><?xml version="1.0" encoding="utf-8"?>
+<ds:datastoreItem xmlns:ds="http://schemas.openxmlformats.org/officeDocument/2006/customXml" ds:itemID="{A5E9F0E0-337F-4AB9-BA06-BAB1C91EA87E}">
+  <ds:schemaRefs>
+    <ds:schemaRef ds:uri="http://schemas.openxmlformats.org/officeDocument/2006/bibliography"/>
+  </ds:schemaRefs>
+</ds:datastoreItem>
 </file>
</xml_diff>